<commit_message>
Ruby script to move a Rally Test Folder hierarchy to a different Rally Project
</commit_message>
<xml_diff>
--- a/README.docx
+++ b/README.docx
@@ -15,8 +15,6 @@
           <w:u w:val="single"/>
         </w:rPr>
       </w:pPr>
-      <w:bookmarkStart w:id="0" w:name="_GoBack"/>
-      <w:bookmarkEnd w:id="0"/>
       <w:r>
         <w:rPr>
           <w:rFonts w:ascii="Arial" w:hAnsi="Arial" w:cs="Arial"/>
@@ -452,12 +450,12 @@
           <w:u w:val="single"/>
         </w:rPr>
       </w:pPr>
-      <w:bookmarkStart w:id="1" w:name="Section1"/>
-      <w:bookmarkStart w:id="2" w:name="Section2"/>
-      <w:bookmarkStart w:id="3" w:name="Section3"/>
+      <w:bookmarkStart w:id="0" w:name="Section1"/>
+      <w:bookmarkStart w:id="1" w:name="Section2"/>
+      <w:bookmarkStart w:id="2" w:name="Section3"/>
+      <w:bookmarkEnd w:id="0"/>
       <w:bookmarkEnd w:id="1"/>
       <w:bookmarkEnd w:id="2"/>
-      <w:bookmarkEnd w:id="3"/>
       <w:r>
         <w:rPr>
           <w:rFonts w:ascii="Arial" w:hAnsi="Arial" w:cs="Arial"/>
@@ -1397,10 +1395,10 @@
           <w:u w:val="single"/>
         </w:rPr>
       </w:pPr>
-      <w:bookmarkStart w:id="4" w:name="Section4"/>
-      <w:bookmarkStart w:id="5" w:name="Section5"/>
+      <w:bookmarkStart w:id="3" w:name="Section4"/>
+      <w:bookmarkStart w:id="4" w:name="Section5"/>
+      <w:bookmarkEnd w:id="3"/>
       <w:bookmarkEnd w:id="4"/>
-      <w:bookmarkEnd w:id="5"/>
       <w:r>
         <w:rPr>
           <w:rFonts w:ascii="Arial" w:hAnsi="Arial" w:cs="Arial"/>
@@ -1427,10 +1425,10 @@
           <w:u w:val="single"/>
         </w:rPr>
       </w:pPr>
-      <w:bookmarkStart w:id="6" w:name="Section6"/>
-      <w:bookmarkStart w:id="7" w:name="Section9"/>
+      <w:bookmarkStart w:id="5" w:name="Section6"/>
+      <w:bookmarkStart w:id="6" w:name="Section9"/>
+      <w:bookmarkEnd w:id="5"/>
       <w:bookmarkEnd w:id="6"/>
-      <w:bookmarkEnd w:id="7"/>
       <w:r>
         <w:rPr>
           <w:rFonts w:ascii="Arial" w:hAnsi="Arial" w:cs="Arial"/>
@@ -3493,7 +3491,25 @@
           <w:sz w:val="20"/>
           <w:szCs w:val="20"/>
         </w:rPr>
-        <w:t xml:space="preserve"> delete the Test Folder containers themselves from the Source Test Folder. The Test Cases will be moved into a new Test Folder hierarchy in the Target Project. The Source Test Folders will remain in the Source Project, but they will be empty.</w:t>
+        <w:t xml:space="preserve"> delete the Test Folder containers themse</w:t>
+      </w:r>
+      <w:r>
+        <w:rPr>
+          <w:rFonts w:ascii="Arial" w:hAnsi="Arial" w:cs="Arial"/>
+          <w:sz w:val="20"/>
+          <w:szCs w:val="20"/>
+        </w:rPr>
+        <w:t>lves from the Source Project</w:t>
+      </w:r>
+      <w:bookmarkStart w:id="7" w:name="_GoBack"/>
+      <w:bookmarkEnd w:id="7"/>
+      <w:r>
+        <w:rPr>
+          <w:rFonts w:ascii="Arial" w:hAnsi="Arial" w:cs="Arial"/>
+          <w:sz w:val="20"/>
+          <w:szCs w:val="20"/>
+        </w:rPr>
+        <w:t>. The Test Cases will be moved into a new Test Folder hierarchy in the Target Project. The Source Test Folders will remain in the Source Project, but they will be empty.</w:t>
       </w:r>
       <w:r>
         <w:rPr>
@@ -9268,6 +9284,7 @@
   <w:style w:type="character" w:default="1" w:styleId="DefaultParagraphFont">
     <w:name w:val="Default Paragraph Font"/>
     <w:uiPriority w:val="1"/>
+    <w:semiHidden/>
     <w:unhideWhenUsed/>
   </w:style>
   <w:style w:type="table" w:default="1" w:styleId="TableNormal">
@@ -10475,7 +10492,7 @@
 </file>
 
 <file path=customXml/itemProps1.xml><?xml version="1.0" encoding="utf-8"?>
-<ds:datastoreItem xmlns:ds="http://schemas.openxmlformats.org/officeDocument/2006/customXml" ds:itemID="{A373EFCE-4014-4CFF-9DB2-BB80CDD9954A}">
+<ds:datastoreItem xmlns:ds="http://schemas.openxmlformats.org/officeDocument/2006/customXml" ds:itemID="{E4E66804-0146-4DA9-988B-A9A5FC9206C0}">
   <ds:schemaRefs>
     <ds:schemaRef ds:uri="http://schemas.openxmlformats.org/officeDocument/2006/bibliography"/>
   </ds:schemaRefs>

</xml_diff>